<commit_message>
Added solution for tasks 2.3.1-2.3.3
</commit_message>
<xml_diff>
--- a/Java_Programming_Basics/src/Task2_3/Задание 2.3 - Ответы.docx
+++ b/Java_Programming_Basics/src/Task2_3/Задание 2.3 - Ответы.docx
@@ -44,9 +44,136 @@
           <w:highlight w:val="yellow"/>
           <w:lang w:eastAsia="ru-RU"/>
         </w:rPr>
-        <w:t xml:space="preserve">2.3.1 Напишите программу, которая принимает с клавиатуры целое положительное трехзначное число и выводит на экран его цифры, разделенные знаком «пробел», но в обратном порядке. </w:t>
-      </w:r>
-      <w:proofErr w:type="gramStart"/>
+        <w:t>2.3.1 Напишите программу, которая принимает с клавиатуры целое положительное трехзначное число и выводит на экран его цифры, разделенные знаком «пробел», но в обратном порядке. Например для числа 415 будет выведено на экран 5 1 4.</w:t>
+      </w:r>
+    </w:p>
+    <w:p>
+      <w:pPr>
+        <w:rPr>
+          <w:rFonts w:ascii="Arial" w:hAnsi="Arial" w:cs="Arial"/>
+          <w:b/>
+          <w:bCs/>
+          <w:sz w:val="24"/>
+          <w:szCs w:val="24"/>
+          <w:highlight w:val="green"/>
+        </w:rPr>
+      </w:pPr>
+    </w:p>
+    <w:p>
+      <w:pPr>
+        <w:rPr>
+          <w:rFonts w:ascii="Arial" w:hAnsi="Arial" w:cs="Arial"/>
+          <w:b/>
+          <w:bCs/>
+          <w:sz w:val="24"/>
+          <w:szCs w:val="24"/>
+        </w:rPr>
+      </w:pPr>
+      <w:r>
+        <w:rPr>
+          <w:rFonts w:ascii="Arial" w:hAnsi="Arial" w:cs="Arial"/>
+          <w:b/>
+          <w:bCs/>
+          <w:sz w:val="24"/>
+          <w:szCs w:val="24"/>
+          <w:highlight w:val="green"/>
+        </w:rPr>
+        <w:t>Ответ:</w:t>
+      </w:r>
+      <w:r>
+        <w:rPr>
+          <w:rFonts w:ascii="Arial" w:hAnsi="Arial" w:cs="Arial"/>
+          <w:b/>
+          <w:bCs/>
+          <w:sz w:val="24"/>
+          <w:szCs w:val="24"/>
+        </w:rPr>
+        <w:t xml:space="preserve"> </w:t>
+      </w:r>
+      <w:r>
+        <w:rPr>
+          <w:rFonts w:ascii="Arial" w:hAnsi="Arial" w:cs="Arial"/>
+          <w:b/>
+          <w:bCs/>
+          <w:sz w:val="24"/>
+          <w:szCs w:val="24"/>
+        </w:rPr>
+        <w:t xml:space="preserve">Файл </w:t>
+      </w:r>
+      <w:r>
+        <w:rPr>
+          <w:rFonts w:ascii="Arial" w:hAnsi="Arial" w:cs="Arial"/>
+          <w:b/>
+          <w:bCs/>
+          <w:sz w:val="24"/>
+          <w:szCs w:val="24"/>
+        </w:rPr>
+        <w:t>Task2_</w:t>
+      </w:r>
+      <w:r>
+        <w:rPr>
+          <w:rFonts w:ascii="Arial" w:hAnsi="Arial" w:cs="Arial"/>
+          <w:b/>
+          <w:bCs/>
+          <w:sz w:val="24"/>
+          <w:szCs w:val="24"/>
+          <w:lang w:val="en-US"/>
+        </w:rPr>
+        <w:t>3</w:t>
+      </w:r>
+      <w:r>
+        <w:rPr>
+          <w:rFonts w:ascii="Arial" w:hAnsi="Arial" w:cs="Arial"/>
+          <w:b/>
+          <w:bCs/>
+          <w:sz w:val="24"/>
+          <w:szCs w:val="24"/>
+        </w:rPr>
+        <w:t>_</w:t>
+      </w:r>
+      <w:r>
+        <w:rPr>
+          <w:rFonts w:ascii="Arial" w:hAnsi="Arial" w:cs="Arial"/>
+          <w:b/>
+          <w:bCs/>
+          <w:sz w:val="24"/>
+          <w:szCs w:val="24"/>
+          <w:lang w:val="en-US"/>
+        </w:rPr>
+        <w:t>1</w:t>
+      </w:r>
+      <w:r>
+        <w:rPr>
+          <w:rFonts w:ascii="Arial" w:hAnsi="Arial" w:cs="Arial"/>
+          <w:b/>
+          <w:bCs/>
+          <w:sz w:val="24"/>
+          <w:szCs w:val="24"/>
+        </w:rPr>
+        <w:t>.java</w:t>
+      </w:r>
+    </w:p>
+    <w:p>
+      <w:pPr>
+        <w:spacing w:before="100" w:beforeAutospacing="1" w:after="100" w:afterAutospacing="1" w:line="240" w:lineRule="auto"/>
+        <w:rPr>
+          <w:rFonts w:ascii="Arial" w:eastAsia="Times New Roman" w:hAnsi="Arial" w:cs="Arial"/>
+          <w:sz w:val="24"/>
+          <w:szCs w:val="24"/>
+          <w:lang w:eastAsia="ru-RU"/>
+        </w:rPr>
+      </w:pPr>
+    </w:p>
+    <w:p>
+      <w:pPr>
+        <w:spacing w:before="100" w:beforeAutospacing="1" w:after="100" w:afterAutospacing="1" w:line="240" w:lineRule="auto"/>
+        <w:rPr>
+          <w:rFonts w:ascii="Arial" w:eastAsia="Times New Roman" w:hAnsi="Arial" w:cs="Arial"/>
+          <w:sz w:val="24"/>
+          <w:szCs w:val="24"/>
+          <w:lang w:eastAsia="ru-RU"/>
+        </w:rPr>
+      </w:pPr>
       <w:r>
         <w:rPr>
           <w:rFonts w:ascii="Arial" w:eastAsia="Times New Roman" w:hAnsi="Arial" w:cs="Arial"/>
@@ -55,9 +182,135 @@
           <w:highlight w:val="yellow"/>
           <w:lang w:eastAsia="ru-RU"/>
         </w:rPr>
-        <w:t>Например</w:t>
-      </w:r>
-      <w:proofErr w:type="gramEnd"/>
+        <w:t>2.3.2 Напишите программу, которая принимает с клавиатуры целое число и определяет, является оно положительным или нет, и выводит на консоль одно из двух соответствующих результатам проверки сообщений: Положительное число и Не положительное число.</w:t>
+      </w:r>
+    </w:p>
+    <w:p>
+      <w:pPr>
+        <w:rPr>
+          <w:rFonts w:ascii="Arial" w:hAnsi="Arial" w:cs="Arial"/>
+          <w:b/>
+          <w:bCs/>
+          <w:sz w:val="24"/>
+          <w:szCs w:val="24"/>
+          <w:highlight w:val="green"/>
+        </w:rPr>
+      </w:pPr>
+    </w:p>
+    <w:p>
+      <w:pPr>
+        <w:rPr>
+          <w:rFonts w:ascii="Arial" w:hAnsi="Arial" w:cs="Arial"/>
+          <w:b/>
+          <w:bCs/>
+          <w:sz w:val="24"/>
+          <w:szCs w:val="24"/>
+        </w:rPr>
+      </w:pPr>
+      <w:r>
+        <w:rPr>
+          <w:rFonts w:ascii="Arial" w:hAnsi="Arial" w:cs="Arial"/>
+          <w:b/>
+          <w:bCs/>
+          <w:sz w:val="24"/>
+          <w:szCs w:val="24"/>
+          <w:highlight w:val="green"/>
+        </w:rPr>
+        <w:t>Ответ:</w:t>
+      </w:r>
+      <w:r>
+        <w:rPr>
+          <w:rFonts w:ascii="Arial" w:hAnsi="Arial" w:cs="Arial"/>
+          <w:b/>
+          <w:bCs/>
+          <w:sz w:val="24"/>
+          <w:szCs w:val="24"/>
+        </w:rPr>
+        <w:t xml:space="preserve"> </w:t>
+      </w:r>
+      <w:r>
+        <w:rPr>
+          <w:rFonts w:ascii="Arial" w:hAnsi="Arial" w:cs="Arial"/>
+          <w:b/>
+          <w:bCs/>
+          <w:sz w:val="24"/>
+          <w:szCs w:val="24"/>
+        </w:rPr>
+        <w:t xml:space="preserve">Файл </w:t>
+      </w:r>
+      <w:r>
+        <w:rPr>
+          <w:rFonts w:ascii="Arial" w:hAnsi="Arial" w:cs="Arial"/>
+          <w:b/>
+          <w:bCs/>
+          <w:sz w:val="24"/>
+          <w:szCs w:val="24"/>
+        </w:rPr>
+        <w:t>Task2_</w:t>
+      </w:r>
+      <w:r>
+        <w:rPr>
+          <w:rFonts w:ascii="Arial" w:hAnsi="Arial" w:cs="Arial"/>
+          <w:b/>
+          <w:bCs/>
+          <w:sz w:val="24"/>
+          <w:szCs w:val="24"/>
+          <w:lang w:val="en-US"/>
+        </w:rPr>
+        <w:t>3</w:t>
+      </w:r>
+      <w:r>
+        <w:rPr>
+          <w:rFonts w:ascii="Arial" w:hAnsi="Arial" w:cs="Arial"/>
+          <w:b/>
+          <w:bCs/>
+          <w:sz w:val="24"/>
+          <w:szCs w:val="24"/>
+        </w:rPr>
+        <w:t>_</w:t>
+      </w:r>
+      <w:r>
+        <w:rPr>
+          <w:rFonts w:ascii="Arial" w:hAnsi="Arial" w:cs="Arial"/>
+          <w:b/>
+          <w:bCs/>
+          <w:sz w:val="24"/>
+          <w:szCs w:val="24"/>
+        </w:rPr>
+        <w:t>2</w:t>
+      </w:r>
+      <w:r>
+        <w:rPr>
+          <w:rFonts w:ascii="Arial" w:hAnsi="Arial" w:cs="Arial"/>
+          <w:b/>
+          <w:bCs/>
+          <w:sz w:val="24"/>
+          <w:szCs w:val="24"/>
+        </w:rPr>
+        <w:t>.java</w:t>
+      </w:r>
+    </w:p>
+    <w:p>
+      <w:pPr>
+        <w:spacing w:before="100" w:beforeAutospacing="1" w:after="100" w:afterAutospacing="1" w:line="240" w:lineRule="auto"/>
+        <w:rPr>
+          <w:rFonts w:ascii="Arial" w:eastAsia="Times New Roman" w:hAnsi="Arial" w:cs="Arial"/>
+          <w:sz w:val="24"/>
+          <w:szCs w:val="24"/>
+          <w:lang w:eastAsia="ru-RU"/>
+        </w:rPr>
+      </w:pPr>
+    </w:p>
+    <w:p>
+      <w:pPr>
+        <w:spacing w:before="100" w:beforeAutospacing="1" w:after="100" w:afterAutospacing="1" w:line="240" w:lineRule="auto"/>
+        <w:rPr>
+          <w:rFonts w:ascii="Arial" w:eastAsia="Times New Roman" w:hAnsi="Arial" w:cs="Arial"/>
+          <w:sz w:val="24"/>
+          <w:szCs w:val="24"/>
+          <w:lang w:eastAsia="ru-RU"/>
+        </w:rPr>
+      </w:pPr>
       <w:r>
         <w:rPr>
           <w:rFonts w:ascii="Arial" w:eastAsia="Times New Roman" w:hAnsi="Arial" w:cs="Arial"/>
@@ -66,7 +319,7 @@
           <w:highlight w:val="yellow"/>
           <w:lang w:eastAsia="ru-RU"/>
         </w:rPr>
-        <w:t xml:space="preserve"> для числа 415 будет выведено на экран 5 1 4.</w:t>
+        <w:t>2.3.3 Напишите программу, которая принимает с клавиатуры двузначное число и проверяет, что больше: произведение его цифр или сумма.</w:t>
       </w:r>
     </w:p>
     <w:p>
@@ -102,160 +355,88 @@
         </w:rPr>
         <w:t>Ответ:</w:t>
       </w:r>
-    </w:p>
-    <w:p>
-      <w:pPr>
-        <w:spacing w:before="100" w:beforeAutospacing="1" w:after="100" w:afterAutospacing="1" w:line="240" w:lineRule="auto"/>
-        <w:rPr>
-          <w:rFonts w:ascii="Arial" w:eastAsia="Times New Roman" w:hAnsi="Arial" w:cs="Arial"/>
-          <w:sz w:val="24"/>
-          <w:szCs w:val="24"/>
-          <w:lang w:eastAsia="ru-RU"/>
-        </w:rPr>
-      </w:pPr>
-    </w:p>
-    <w:p>
-      <w:pPr>
-        <w:spacing w:before="100" w:beforeAutospacing="1" w:after="100" w:afterAutospacing="1" w:line="240" w:lineRule="auto"/>
-        <w:rPr>
-          <w:rFonts w:ascii="Arial" w:eastAsia="Times New Roman" w:hAnsi="Arial" w:cs="Arial"/>
-          <w:sz w:val="24"/>
-          <w:szCs w:val="24"/>
-          <w:lang w:eastAsia="ru-RU"/>
-        </w:rPr>
-      </w:pPr>
-      <w:r>
-        <w:rPr>
-          <w:rFonts w:ascii="Arial" w:eastAsia="Times New Roman" w:hAnsi="Arial" w:cs="Arial"/>
-          <w:sz w:val="24"/>
-          <w:szCs w:val="24"/>
-          <w:highlight w:val="yellow"/>
-          <w:lang w:eastAsia="ru-RU"/>
-        </w:rPr>
-        <w:t xml:space="preserve">2.3.2 Напишите программу, которая принимает с клавиатуры целое число и определяет, является оно положительным или нет, и выводит на консоль одно из двух соответствующих результатам проверки сообщений: Положительное число </w:t>
-      </w:r>
-      <w:proofErr w:type="gramStart"/>
-      <w:r>
-        <w:rPr>
-          <w:rFonts w:ascii="Arial" w:eastAsia="Times New Roman" w:hAnsi="Arial" w:cs="Arial"/>
-          <w:sz w:val="24"/>
-          <w:szCs w:val="24"/>
-          <w:highlight w:val="yellow"/>
-          <w:lang w:eastAsia="ru-RU"/>
-        </w:rPr>
-        <w:t>и Не</w:t>
-      </w:r>
-      <w:proofErr w:type="gramEnd"/>
-      <w:r>
-        <w:rPr>
-          <w:rFonts w:ascii="Arial" w:eastAsia="Times New Roman" w:hAnsi="Arial" w:cs="Arial"/>
-          <w:sz w:val="24"/>
-          <w:szCs w:val="24"/>
-          <w:highlight w:val="yellow"/>
-          <w:lang w:eastAsia="ru-RU"/>
-        </w:rPr>
-        <w:t xml:space="preserve"> положительное число.</w:t>
-      </w:r>
-    </w:p>
-    <w:p>
-      <w:pPr>
-        <w:rPr>
-          <w:rFonts w:ascii="Arial" w:hAnsi="Arial" w:cs="Arial"/>
-          <w:b/>
-          <w:bCs/>
-          <w:sz w:val="24"/>
-          <w:szCs w:val="24"/>
-          <w:highlight w:val="green"/>
-        </w:rPr>
-      </w:pPr>
-    </w:p>
-    <w:p>
-      <w:pPr>
-        <w:rPr>
-          <w:rFonts w:ascii="Arial" w:hAnsi="Arial" w:cs="Arial"/>
-          <w:b/>
-          <w:bCs/>
-          <w:sz w:val="24"/>
-          <w:szCs w:val="24"/>
-        </w:rPr>
-      </w:pPr>
-      <w:r>
-        <w:rPr>
-          <w:rFonts w:ascii="Arial" w:hAnsi="Arial" w:cs="Arial"/>
-          <w:b/>
-          <w:bCs/>
-          <w:sz w:val="24"/>
-          <w:szCs w:val="24"/>
-          <w:highlight w:val="green"/>
-        </w:rPr>
-        <w:t>Ответ:</w:t>
-      </w:r>
-    </w:p>
-    <w:p>
-      <w:pPr>
-        <w:spacing w:before="100" w:beforeAutospacing="1" w:after="100" w:afterAutospacing="1" w:line="240" w:lineRule="auto"/>
-        <w:rPr>
-          <w:rFonts w:ascii="Arial" w:eastAsia="Times New Roman" w:hAnsi="Arial" w:cs="Arial"/>
-          <w:sz w:val="24"/>
-          <w:szCs w:val="24"/>
-          <w:lang w:eastAsia="ru-RU"/>
-        </w:rPr>
-      </w:pPr>
-    </w:p>
-    <w:p>
-      <w:pPr>
-        <w:spacing w:before="100" w:beforeAutospacing="1" w:after="100" w:afterAutospacing="1" w:line="240" w:lineRule="auto"/>
-        <w:rPr>
-          <w:rFonts w:ascii="Arial" w:eastAsia="Times New Roman" w:hAnsi="Arial" w:cs="Arial"/>
-          <w:sz w:val="24"/>
-          <w:szCs w:val="24"/>
-          <w:lang w:eastAsia="ru-RU"/>
-        </w:rPr>
-      </w:pPr>
-      <w:r>
-        <w:rPr>
-          <w:rFonts w:ascii="Arial" w:eastAsia="Times New Roman" w:hAnsi="Arial" w:cs="Arial"/>
-          <w:sz w:val="24"/>
-          <w:szCs w:val="24"/>
-          <w:highlight w:val="yellow"/>
-          <w:lang w:eastAsia="ru-RU"/>
-        </w:rPr>
-        <w:t>2.3.3 Напишите программу, которая принимает с клавиатуры двузначное число и проверяет, что больше: произведение его цифр или сумма.</w:t>
-      </w:r>
-    </w:p>
-    <w:p>
-      <w:pPr>
-        <w:rPr>
-          <w:rFonts w:ascii="Arial" w:hAnsi="Arial" w:cs="Arial"/>
-          <w:b/>
-          <w:bCs/>
-          <w:sz w:val="24"/>
-          <w:szCs w:val="24"/>
-          <w:highlight w:val="green"/>
-        </w:rPr>
-      </w:pPr>
-    </w:p>
-    <w:p>
-      <w:pPr>
-        <w:rPr>
-          <w:rFonts w:ascii="Arial" w:hAnsi="Arial" w:cs="Arial"/>
-          <w:b/>
-          <w:bCs/>
-          <w:sz w:val="24"/>
-          <w:szCs w:val="24"/>
-        </w:rPr>
-      </w:pPr>
-      <w:r>
-        <w:rPr>
-          <w:rFonts w:ascii="Arial" w:hAnsi="Arial" w:cs="Arial"/>
-          <w:b/>
-          <w:bCs/>
-          <w:sz w:val="24"/>
-          <w:szCs w:val="24"/>
-          <w:highlight w:val="green"/>
-        </w:rPr>
-        <w:t>Ответ:</w:t>
-      </w:r>
+      <w:r>
+        <w:rPr>
+          <w:rFonts w:ascii="Arial" w:hAnsi="Arial" w:cs="Arial"/>
+          <w:b/>
+          <w:bCs/>
+          <w:sz w:val="24"/>
+          <w:szCs w:val="24"/>
+        </w:rPr>
+        <w:t xml:space="preserve"> </w:t>
+      </w:r>
+      <w:r>
+        <w:rPr>
+          <w:rFonts w:ascii="Arial" w:hAnsi="Arial" w:cs="Arial"/>
+          <w:b/>
+          <w:bCs/>
+          <w:sz w:val="24"/>
+          <w:szCs w:val="24"/>
+        </w:rPr>
+        <w:t xml:space="preserve">Файл </w:t>
+      </w:r>
+      <w:r>
+        <w:rPr>
+          <w:rFonts w:ascii="Arial" w:hAnsi="Arial" w:cs="Arial"/>
+          <w:b/>
+          <w:bCs/>
+          <w:sz w:val="24"/>
+          <w:szCs w:val="24"/>
+        </w:rPr>
+        <w:t>Task2_</w:t>
+      </w:r>
+      <w:r>
+        <w:rPr>
+          <w:rFonts w:ascii="Arial" w:hAnsi="Arial" w:cs="Arial"/>
+          <w:b/>
+          <w:bCs/>
+          <w:sz w:val="24"/>
+          <w:szCs w:val="24"/>
+          <w:lang w:val="en-US"/>
+        </w:rPr>
+        <w:t>3</w:t>
+      </w:r>
+      <w:r>
+        <w:rPr>
+          <w:rFonts w:ascii="Arial" w:hAnsi="Arial" w:cs="Arial"/>
+          <w:b/>
+          <w:bCs/>
+          <w:sz w:val="24"/>
+          <w:szCs w:val="24"/>
+        </w:rPr>
+        <w:t>_</w:t>
+      </w:r>
+      <w:r>
+        <w:rPr>
+          <w:rFonts w:ascii="Arial" w:hAnsi="Arial" w:cs="Arial"/>
+          <w:b/>
+          <w:bCs/>
+          <w:sz w:val="24"/>
+          <w:szCs w:val="24"/>
+        </w:rPr>
+        <w:t>3</w:t>
+      </w:r>
+      <w:r>
+        <w:rPr>
+          <w:rFonts w:ascii="Arial" w:hAnsi="Arial" w:cs="Arial"/>
+          <w:b/>
+          <w:bCs/>
+          <w:sz w:val="24"/>
+          <w:szCs w:val="24"/>
+        </w:rPr>
+        <w:t>.java</w:t>
+      </w:r>
+    </w:p>
+    <w:p>
+      <w:pPr>
+        <w:rPr>
+          <w:rFonts w:ascii="Arial" w:hAnsi="Arial" w:cs="Arial"/>
+          <w:b/>
+          <w:bCs/>
+          <w:sz w:val="24"/>
+          <w:szCs w:val="24"/>
+        </w:rPr>
+      </w:pPr>
     </w:p>
     <w:p>
       <w:pPr>

</xml_diff>